<commit_message>
Add Note to enable SOWStats and links to Developer Tools for free VS versions.
</commit_message>
<xml_diff>
--- a/docs/AMPS_Excel.docx
+++ b/docs/AMPS_Excel.docx
@@ -202,7 +202,21 @@
         </w:numPr>
       </w:pPr>
       <w:r>
-        <w:t>Optional: For optimal Excel performance, configure a SOW cache for the /AMPS/SOWStats topic, e.g.</w:t>
+        <w:t xml:space="preserve">A </w:t>
+      </w:r>
+      <w:r>
+        <w:t>configured /AMPS/</w:t>
+      </w:r>
+      <w:proofErr w:type="spellStart"/>
+      <w:r>
+        <w:t>SOWStats</w:t>
+      </w:r>
+      <w:r>
+        <w:t>Interval</w:t>
+      </w:r>
+      <w:proofErr w:type="spellEnd"/>
+      <w:r>
+        <w:t>, e.g.</w:t>
       </w:r>
     </w:p>
     <w:p>
@@ -215,7 +229,137 @@
         <w:ind w:left="1080"/>
       </w:pPr>
       <w:r>
-        <w:t>&lt;TopicDefinition&gt;</w:t>
+        <w:t>&lt;</w:t>
+      </w:r>
+      <w:proofErr w:type="spellStart"/>
+      <w:r>
+        <w:t>AMPSConfig</w:t>
+      </w:r>
+      <w:proofErr w:type="spellEnd"/>
+      <w:r>
+        <w:t>&gt;</w:t>
+      </w:r>
+    </w:p>
+    <w:p>
+      <w:pPr>
+        <w:pStyle w:val="Code"/>
+        <w:pBdr>
+          <w:left w:val="single" w:sz="4" w:space="0" w:color="auto"/>
+        </w:pBdr>
+        <w:spacing w:before="0"/>
+        <w:ind w:left="1080"/>
+      </w:pPr>
+      <w:r>
+        <w:t xml:space="preserve">  …</w:t>
+      </w:r>
+    </w:p>
+    <w:p>
+      <w:pPr>
+        <w:pStyle w:val="Code"/>
+        <w:pBdr>
+          <w:left w:val="single" w:sz="4" w:space="0" w:color="auto"/>
+        </w:pBdr>
+        <w:spacing w:before="0"/>
+        <w:ind w:left="1080"/>
+      </w:pPr>
+      <w:r>
+        <w:t xml:space="preserve">   </w:t>
+      </w:r>
+      <w:bookmarkStart w:id="0" w:name="_GoBack"/>
+      <w:bookmarkEnd w:id="0"/>
+      <w:r>
+        <w:t>&lt;</w:t>
+      </w:r>
+      <w:proofErr w:type="spellStart"/>
+      <w:r>
+        <w:t>SOWStatsInterval</w:t>
+      </w:r>
+      <w:proofErr w:type="spellEnd"/>
+      <w:r>
+        <w:t>&gt;5s&lt;/</w:t>
+      </w:r>
+      <w:proofErr w:type="spellStart"/>
+      <w:r>
+        <w:t>SOWStatsInterval</w:t>
+      </w:r>
+      <w:proofErr w:type="spellEnd"/>
+      <w:r>
+        <w:t>&gt;</w:t>
+      </w:r>
+    </w:p>
+    <w:p>
+      <w:pPr>
+        <w:pStyle w:val="Code"/>
+        <w:pBdr>
+          <w:left w:val="single" w:sz="4" w:space="0" w:color="auto"/>
+        </w:pBdr>
+        <w:spacing w:before="0"/>
+        <w:ind w:left="1080"/>
+      </w:pPr>
+      <w:r>
+        <w:t xml:space="preserve">  …</w:t>
+      </w:r>
+    </w:p>
+    <w:p>
+      <w:pPr>
+        <w:pStyle w:val="Code"/>
+        <w:pBdr>
+          <w:left w:val="single" w:sz="4" w:space="0" w:color="auto"/>
+        </w:pBdr>
+        <w:spacing w:before="0"/>
+        <w:ind w:left="1080"/>
+      </w:pPr>
+      <w:r>
+        <w:t>&lt;</w:t>
+      </w:r>
+      <w:proofErr w:type="spellStart"/>
+      <w:r>
+        <w:t>AMPSConfig</w:t>
+      </w:r>
+      <w:proofErr w:type="spellEnd"/>
+      <w:r>
+        <w:t>&gt;</w:t>
+      </w:r>
+    </w:p>
+    <w:p>
+      <w:pPr>
+        <w:pStyle w:val="ListParagraph"/>
+        <w:numPr>
+          <w:ilvl w:val="0"/>
+          <w:numId w:val="1"/>
+        </w:numPr>
+      </w:pPr>
+      <w:r>
+        <w:t>Optional: For optimal Excel performance, configure a SOW cache for the /AMPS/</w:t>
+      </w:r>
+      <w:proofErr w:type="spellStart"/>
+      <w:r>
+        <w:t>SOWStats</w:t>
+      </w:r>
+      <w:proofErr w:type="spellEnd"/>
+      <w:r>
+        <w:t xml:space="preserve"> topic, e.g.</w:t>
+      </w:r>
+    </w:p>
+    <w:p>
+      <w:pPr>
+        <w:pStyle w:val="Code"/>
+        <w:pBdr>
+          <w:left w:val="single" w:sz="4" w:space="0" w:color="auto"/>
+        </w:pBdr>
+        <w:spacing w:before="0"/>
+        <w:ind w:left="1080"/>
+      </w:pPr>
+      <w:r>
+        <w:t>&lt;</w:t>
+      </w:r>
+      <w:proofErr w:type="spellStart"/>
+      <w:r>
+        <w:t>TopicDefinition</w:t>
+      </w:r>
+      <w:proofErr w:type="spellEnd"/>
+      <w:r>
+        <w:t>&gt;</w:t>
       </w:r>
     </w:p>
     <w:p>
@@ -228,7 +372,15 @@
         <w:ind w:left="1080" w:firstLine="720"/>
       </w:pPr>
       <w:r>
-        <w:t>&lt;Topic&gt;/AMPS/SOWStats&lt;/Topic&gt;</w:t>
+        <w:t>&lt;Topic&gt;/AMPS/</w:t>
+      </w:r>
+      <w:proofErr w:type="spellStart"/>
+      <w:r>
+        <w:t>SOWStats</w:t>
+      </w:r>
+      <w:proofErr w:type="spellEnd"/>
+      <w:r>
+        <w:t>&lt;/Topic&gt;</w:t>
       </w:r>
     </w:p>
     <w:p>
@@ -254,7 +406,31 @@
         <w:ind w:left="1080" w:firstLine="720"/>
       </w:pPr>
       <w:r>
-        <w:t>&lt;MessageType&gt;nvfix&lt;/MessageType&gt;</w:t>
+        <w:t>&lt;</w:t>
+      </w:r>
+      <w:proofErr w:type="spellStart"/>
+      <w:r>
+        <w:t>MessageType</w:t>
+      </w:r>
+      <w:proofErr w:type="spellEnd"/>
+      <w:r>
+        <w:t>&gt;</w:t>
+      </w:r>
+      <w:proofErr w:type="spellStart"/>
+      <w:r>
+        <w:t>nvfix</w:t>
+      </w:r>
+      <w:proofErr w:type="spellEnd"/>
+      <w:r>
+        <w:t>&lt;/</w:t>
+      </w:r>
+      <w:proofErr w:type="spellStart"/>
+      <w:r>
+        <w:t>MessageType</w:t>
+      </w:r>
+      <w:proofErr w:type="spellEnd"/>
+      <w:r>
+        <w:t>&gt;</w:t>
       </w:r>
     </w:p>
     <w:p>
@@ -267,7 +443,15 @@
         <w:ind w:left="1080"/>
       </w:pPr>
       <w:r>
-        <w:t xml:space="preserve">&lt;/TopicDefinition&gt; </w:t>
+        <w:t>&lt;/</w:t>
+      </w:r>
+      <w:proofErr w:type="spellStart"/>
+      <w:r>
+        <w:t>TopicDefinition</w:t>
+      </w:r>
+      <w:proofErr w:type="spellEnd"/>
+      <w:r>
+        <w:t xml:space="preserve">&gt; </w:t>
       </w:r>
     </w:p>
     <w:p>
@@ -285,6 +469,7 @@
         <w:pStyle w:val="Heading1"/>
       </w:pPr>
       <w:r>
+        <w:lastRenderedPageBreak/>
         <w:t>INSTALLATION</w:t>
       </w:r>
     </w:p>
@@ -304,7 +489,6 @@
         <w:rPr>
           <w:noProof/>
         </w:rPr>
-        <w:lastRenderedPageBreak/>
         <w:drawing>
           <wp:inline distT="0" distB="0" distL="0" distR="0" wp14:anchorId="44453C47" wp14:editId="686E19D8">
             <wp:extent cx="3111690" cy="1569098"/>
@@ -754,14 +938,22 @@
         <w:t>obtains an up-to-date list of topics</w:t>
       </w:r>
       <w:r>
-        <w:t xml:space="preserve"> from the new server.  You may notice a delay while these new topics are populated, resulting in an empty drop-down list for a few seconds.  </w:t>
-      </w:r>
-      <w:r>
-        <w:t xml:space="preserve">Create a SOW </w:t>
+        <w:t xml:space="preserve"> from the new server.  You may notice a delay while these new topics are populated, resulting in an empty drop-down list for a few </w:t>
       </w:r>
       <w:r>
         <w:lastRenderedPageBreak/>
-        <w:t xml:space="preserve">cache for the “/AMPS/SOWStats” topic to expedite this step – see the </w:t>
+        <w:t xml:space="preserve">seconds.  </w:t>
+      </w:r>
+      <w:r>
+        <w:t>Create a SOW cache for the “/AMPS/</w:t>
+      </w:r>
+      <w:proofErr w:type="spellStart"/>
+      <w:r>
+        <w:t>SOWStats</w:t>
+      </w:r>
+      <w:proofErr w:type="spellEnd"/>
+      <w:r>
+        <w:t xml:space="preserve">” topic to expedite this step – see the </w:t>
       </w:r>
       <w:r>
         <w:rPr>
@@ -1327,6 +1519,73 @@
       </w:r>
     </w:p>
     <w:p>
+      <w:pPr>
+        <w:pStyle w:val="Note"/>
+      </w:pPr>
+      <w:r>
+        <w:rPr>
+          <w:b/>
+        </w:rPr>
+        <w:t>Note:</w:t>
+      </w:r>
+      <w:r>
+        <w:t xml:space="preserve"> Visual Studio Community requires a separate installation of Office Developer Tools:</w:t>
+      </w:r>
+    </w:p>
+    <w:p>
+      <w:pPr>
+        <w:pStyle w:val="Note"/>
+      </w:pPr>
+      <w:r>
+        <w:rPr>
+          <w:u w:val="single"/>
+        </w:rPr>
+        <w:t>Visual Studio Community 2013</w:t>
+      </w:r>
+      <w:r>
+        <w:t>:</w:t>
+      </w:r>
+      <w:r>
+        <w:rPr>
+          <w:u w:val="single"/>
+        </w:rPr>
+        <w:br/>
+      </w:r>
+      <w:hyperlink r:id="rId13" w:anchor="Office" w:tgtFrame="_blank" w:tooltip="https://www.visualstudio.com/en-us/news/vs2013-update4-rtm-vs.aspx#Office" w:history="1">
+        <w:r>
+          <w:rPr>
+            <w:rStyle w:val="Hyperlink"/>
+          </w:rPr>
+          <w:t>https://www.visualstudio.com/en-us/news/vs2013-update4-rtm-vs.aspx#Office</w:t>
+        </w:r>
+      </w:hyperlink>
+    </w:p>
+    <w:p>
+      <w:pPr>
+        <w:pStyle w:val="Note"/>
+      </w:pPr>
+      <w:r>
+        <w:rPr>
+          <w:u w:val="single"/>
+        </w:rPr>
+        <w:t>Visual Studio Community 2015</w:t>
+      </w:r>
+      <w:r>
+        <w:t>:</w:t>
+      </w:r>
+      <w:r>
+        <w:br/>
+      </w:r>
+      <w:hyperlink r:id="rId14" w:history="1">
+        <w:r>
+          <w:rPr>
+            <w:rStyle w:val="Hyperlink"/>
+          </w:rPr>
+          <w:t>https://www.visualstudio.com/en-us/features/office-tools-vs.aspx</w:t>
+        </w:r>
+      </w:hyperlink>
+    </w:p>
+    <w:p>
       <w:r>
         <w:t xml:space="preserve">Open </w:t>
       </w:r>
@@ -1337,7 +1596,23 @@
         <w:t>AMPSExcel.sln</w:t>
       </w:r>
       <w:r>
-        <w:t xml:space="preserve"> using Visual Studio. Expand the “References” section underneath the AMPSExcel node in the Solution Explorer, and remove the reference to AMPS.Client if it cannot be located. Add a reference to AMPS.Client.dll located in the AMPS C# Client to update the reference to the C# client:</w:t>
+        <w:t xml:space="preserve"> using Visual Studio. Expand the “References” section underneath the </w:t>
+      </w:r>
+      <w:proofErr w:type="spellStart"/>
+      <w:r>
+        <w:t>AMPSExcel</w:t>
+      </w:r>
+      <w:proofErr w:type="spellEnd"/>
+      <w:r>
+        <w:t xml:space="preserve"> node in the Solution Explorer, and remove the reference to </w:t>
+      </w:r>
+      <w:proofErr w:type="spellStart"/>
+      <w:r>
+        <w:t>AMPS.Client</w:t>
+      </w:r>
+      <w:proofErr w:type="spellEnd"/>
+      <w:r>
+        <w:t xml:space="preserve"> if it cannot be located. Add a reference to AMPS.Client.dll located in the AMPS C# Client to update the reference to the C# client:</w:t>
       </w:r>
     </w:p>
     <w:p>
@@ -1361,7 +1636,7 @@
                     <pic:cNvPicPr/>
                   </pic:nvPicPr>
                   <pic:blipFill>
-                    <a:blip r:embed="rId13"/>
+                    <a:blip r:embed="rId15"/>
                     <a:stretch>
                       <a:fillRect/>
                     </a:stretch>
@@ -1384,7 +1659,15 @@
     </w:p>
     <w:p>
       <w:r>
-        <w:t>Next, choose “Publish AMPSExcel” from the “BUILD” menu:</w:t>
+        <w:t xml:space="preserve">Next, choose “Publish </w:t>
+      </w:r>
+      <w:proofErr w:type="spellStart"/>
+      <w:r>
+        <w:t>AMPSExcel</w:t>
+      </w:r>
+      <w:proofErr w:type="spellEnd"/>
+      <w:r>
+        <w:t>” from the “BUILD” menu:</w:t>
       </w:r>
     </w:p>
     <w:p>
@@ -1408,7 +1691,7 @@
                     <pic:cNvPicPr/>
                   </pic:nvPicPr>
                   <pic:blipFill>
-                    <a:blip r:embed="rId14"/>
+                    <a:blip r:embed="rId16"/>
                     <a:stretch>
                       <a:fillRect/>
                     </a:stretch>
@@ -1433,8 +1716,6 @@
       <w:r>
         <w:t>Follow the on-screen prompts to choose a deployment location for the plug-in installer.</w:t>
       </w:r>
-      <w:bookmarkStart w:id="0" w:name="_GoBack"/>
-      <w:bookmarkEnd w:id="0"/>
     </w:p>
     <w:sectPr>
       <w:pgSz w:w="12240" w:h="15840"/>
@@ -2641,7 +2922,7 @@
     <w:link w:val="NoteChar"/>
     <w:autoRedefine/>
     <w:qFormat/>
-    <w:rsid w:val="00B37C70"/>
+    <w:rsid w:val="00656B47"/>
     <w:pPr>
       <w:pBdr>
         <w:top w:val="single" w:sz="4" w:space="1" w:color="auto"/>
@@ -2649,7 +2930,8 @@
         <w:bottom w:val="single" w:sz="4" w:space="1" w:color="auto"/>
         <w:right w:val="single" w:sz="4" w:space="0" w:color="auto"/>
       </w:pBdr>
-      <w:ind w:left="720" w:right="720"/>
+      <w:spacing w:after="0"/>
+      <w:ind w:left="1080" w:right="720"/>
     </w:pPr>
   </w:style>
   <w:style w:type="paragraph" w:styleId="BalloonText">
@@ -2673,7 +2955,7 @@
     <w:name w:val="Note Char"/>
     <w:basedOn w:val="DefaultParagraphFont"/>
     <w:link w:val="Note"/>
-    <w:rsid w:val="00B37C70"/>
+    <w:rsid w:val="00656B47"/>
     <w:rPr>
       <w:sz w:val="20"/>
       <w:szCs w:val="20"/>
@@ -2710,6 +2992,29 @@
         <w:insideV w:val="single" w:sz="4" w:space="0" w:color="auto"/>
       </w:tblBorders>
     </w:tblPr>
+  </w:style>
+  <w:style w:type="character" w:styleId="Hyperlink">
+    <w:name w:val="Hyperlink"/>
+    <w:basedOn w:val="DefaultParagraphFont"/>
+    <w:uiPriority w:val="99"/>
+    <w:unhideWhenUsed/>
+    <w:rsid w:val="002B35E5"/>
+    <w:rPr>
+      <w:color w:val="0000FF" w:themeColor="hyperlink"/>
+      <w:u w:val="single"/>
+    </w:rPr>
+  </w:style>
+  <w:style w:type="character" w:styleId="FollowedHyperlink">
+    <w:name w:val="FollowedHyperlink"/>
+    <w:basedOn w:val="DefaultParagraphFont"/>
+    <w:uiPriority w:val="99"/>
+    <w:semiHidden/>
+    <w:unhideWhenUsed/>
+    <w:rsid w:val="002B35E5"/>
+    <w:rPr>
+      <w:color w:val="800080" w:themeColor="followedHyperlink"/>
+      <w:u w:val="single"/>
+    </w:rPr>
   </w:style>
 </w:styles>
 </file>

</xml_diff>